<commit_message>
updated Form Quarterly and added Form Annual
</commit_message>
<xml_diff>
--- a/files/form-quarterly.docx
+++ b/files/form-quarterly.docx
@@ -92,7 +92,19 @@
       </w:pPr>
       <w:r>
         <w:rPr/>
-        <w:t>Select one: ___ Regulation D (Rule: ____)  ____ Regulation A (Rule: Tier 1)</w:t>
+        <w:t xml:space="preserve">Regulation: </w:t>
+      </w:r>
+      <w:r>
+        <w:rPr/>
+        <w:t xml:space="preserve">________________ </w:t>
+      </w:r>
+      <w:r>
+        <w:rPr/>
+        <w:t>Rule: ____</w:t>
+      </w:r>
+      <w:r>
+        <w:rPr/>
+        <w:t>____________</w:t>
       </w:r>
     </w:p>
     <w:p>

</xml_diff>